<commit_message>
Corrijo rutas y subo base de datos
</commit_message>
<xml_diff>
--- a/Proyecto Escandallos.docx
+++ b/Proyecto Escandallos.docx
@@ -11,6 +11,15 @@
         <w:t>Proyecto Escandallos</w:t>
       </w:r>
     </w:p>
+    <w:p/>
+    <w:p>
+      <w:pPr>
+        <w:pStyle w:val="Ttulo1"/>
+      </w:pPr>
+      <w:r>
+        <w:t>Día 1</w:t>
+      </w:r>
+    </w:p>
     <w:p>
       <w:pPr>
         <w:rPr>
@@ -69,7 +78,7 @@
     <w:p>
       <w:r>
         <w:pict w14:anchorId="5407BA8E">
-          <v:rect id="_x0000_i1055" style="width:0;height:1.5pt" o:hralign="center" o:hrstd="t" o:hr="t" fillcolor="#a0a0a0" stroked="f"/>
+          <v:rect id="_x0000_i1025" style="width:0;height:1.5pt" o:hralign="center" o:hrstd="t" o:hr="t" fillcolor="#a0a0a0" stroked="f"/>
         </w:pict>
       </w:r>
     </w:p>
@@ -231,7 +240,7 @@
     <w:p>
       <w:r>
         <w:pict w14:anchorId="478CBEAA">
-          <v:rect id="_x0000_i1056" style="width:0;height:1.5pt" o:hralign="center" o:hrstd="t" o:hr="t" fillcolor="#a0a0a0" stroked="f"/>
+          <v:rect id="_x0000_i1026" style="width:0;height:1.5pt" o:hralign="center" o:hrstd="t" o:hr="t" fillcolor="#a0a0a0" stroked="f"/>
         </w:pict>
       </w:r>
     </w:p>
@@ -425,7 +434,7 @@
     <w:p>
       <w:r>
         <w:pict w14:anchorId="7D7B5ADE">
-          <v:rect id="_x0000_i1057" style="width:0;height:1.5pt" o:hralign="center" o:hrstd="t" o:hr="t" fillcolor="#a0a0a0" stroked="f"/>
+          <v:rect id="_x0000_i1027" style="width:0;height:1.5pt" o:hralign="center" o:hrstd="t" o:hr="t" fillcolor="#a0a0a0" stroked="f"/>
         </w:pict>
       </w:r>
     </w:p>
@@ -458,6 +467,7 @@
           <w:b/>
           <w:bCs/>
         </w:rPr>
+        <w:lastRenderedPageBreak/>
         <w:t>Objetivo</w:t>
       </w:r>
       <w:r>
@@ -515,7 +525,6 @@
         </w:numPr>
       </w:pPr>
       <w:r>
-        <w:lastRenderedPageBreak/>
         <w:t>Base de datos multiusuario</w:t>
       </w:r>
     </w:p>
@@ -617,7 +626,7 @@
     <w:p>
       <w:r>
         <w:pict w14:anchorId="0059F20F">
-          <v:rect id="_x0000_i1058" style="width:0;height:1.5pt" o:hralign="center" o:hrstd="t" o:hr="t" fillcolor="#a0a0a0" stroked="f"/>
+          <v:rect id="_x0000_i1028" style="width:0;height:1.5pt" o:hralign="center" o:hrstd="t" o:hr="t" fillcolor="#a0a0a0" stroked="f"/>
         </w:pict>
       </w:r>
     </w:p>
@@ -813,7 +822,7 @@
     <w:p>
       <w:r>
         <w:pict w14:anchorId="15A7E339">
-          <v:rect id="_x0000_i1059" style="width:0;height:1.5pt" o:hralign="center" o:hrstd="t" o:hr="t" fillcolor="#a0a0a0" stroked="f"/>
+          <v:rect id="_x0000_i1029" style="width:0;height:1.5pt" o:hralign="center" o:hrstd="t" o:hr="t" fillcolor="#a0a0a0" stroked="f"/>
         </w:pict>
       </w:r>
     </w:p>
@@ -872,6 +881,7 @@
     <w:p/>
     <w:p>
       <w:r>
+        <w:lastRenderedPageBreak/>
         <w:t xml:space="preserve">¡Perfecto, Jose! Aquí tienes un resumen ordenado de todo lo que hemos hecho en tu proyecto </w:t>
       </w:r>
       <w:r>
@@ -913,7 +923,7 @@
     <w:p>
       <w:r>
         <w:pict w14:anchorId="22FEF72D">
-          <v:rect id="_x0000_i1089" style="width:0;height:1.5pt" o:hralign="center" o:hrstd="t" o:hr="t" fillcolor="#a0a0a0" stroked="f"/>
+          <v:rect id="_x0000_i1030" style="width:0;height:1.5pt" o:hralign="center" o:hrstd="t" o:hr="t" fillcolor="#a0a0a0" stroked="f"/>
         </w:pict>
       </w:r>
     </w:p>
@@ -953,7 +963,6 @@
           <w:b/>
           <w:bCs/>
         </w:rPr>
-        <w:lastRenderedPageBreak/>
         <w:t>🍳</w:t>
       </w:r>
       <w:r>
@@ -1324,7 +1333,7 @@
     <w:p>
       <w:r>
         <w:pict w14:anchorId="2A5D452D">
-          <v:rect id="_x0000_i1090" style="width:0;height:1.5pt" o:hralign="center" o:hrstd="t" o:hr="t" fillcolor="#a0a0a0" stroked="f"/>
+          <v:rect id="_x0000_i1031" style="width:0;height:1.5pt" o:hralign="center" o:hrstd="t" o:hr="t" fillcolor="#a0a0a0" stroked="f"/>
         </w:pict>
       </w:r>
     </w:p>
@@ -1341,6 +1350,7 @@
           <w:b/>
           <w:bCs/>
         </w:rPr>
+        <w:lastRenderedPageBreak/>
         <w:t>🗂️</w:t>
       </w:r>
       <w:r>
@@ -1402,7 +1412,6 @@
         <w:rPr>
           <w:rFonts w:ascii="MS Gothic" w:eastAsia="MS Gothic" w:hAnsi="MS Gothic" w:cs="MS Gothic" w:hint="eastAsia"/>
         </w:rPr>
-        <w:lastRenderedPageBreak/>
         <w:t>├</w:t>
       </w:r>
       <w:r>
@@ -1596,7 +1605,7 @@
     <w:p>
       <w:r>
         <w:pict w14:anchorId="5733A24B">
-          <v:rect id="_x0000_i1091" style="width:0;height:1.5pt" o:hralign="center" o:hrstd="t" o:hr="t" fillcolor="#a0a0a0" stroked="f"/>
+          <v:rect id="_x0000_i1032" style="width:0;height:1.5pt" o:hralign="center" o:hrstd="t" o:hr="t" fillcolor="#a0a0a0" stroked="f"/>
         </w:pict>
       </w:r>
     </w:p>
@@ -1705,7 +1714,7 @@
     <w:p>
       <w:r>
         <w:pict w14:anchorId="72E5F401">
-          <v:rect id="_x0000_i1092" style="width:0;height:1.5pt" o:hralign="center" o:hrstd="t" o:hr="t" fillcolor="#a0a0a0" stroked="f"/>
+          <v:rect id="_x0000_i1033" style="width:0;height:1.5pt" o:hralign="center" o:hrstd="t" o:hr="t" fillcolor="#a0a0a0" stroked="f"/>
         </w:pict>
       </w:r>
     </w:p>
@@ -1814,6 +1823,7 @@
         <w:rPr>
           <w:rFonts w:ascii="Segoe UI Emoji" w:hAnsi="Segoe UI Emoji" w:cs="Segoe UI Emoji"/>
         </w:rPr>
+        <w:lastRenderedPageBreak/>
         <w:t>📈</w:t>
       </w:r>
       <w:r>
@@ -1875,6 +1885,398 @@
       </w:r>
       <w:r>
         <w:t xml:space="preserve"> Desplegar online (si lo quieres como demo comercial)</w:t>
+      </w:r>
+    </w:p>
+    <w:p/>
+    <w:p>
+      <w:pPr>
+        <w:pStyle w:val="Ttulo1"/>
+      </w:pPr>
+      <w:r>
+        <w:t>Día 2</w:t>
+      </w:r>
+    </w:p>
+    <w:p>
+      <w:r>
+        <w:drawing>
+          <wp:inline distT="0" distB="0" distL="0" distR="0" wp14:anchorId="655BA864" wp14:editId="267B16F0">
+            <wp:extent cx="5400040" cy="2094230"/>
+            <wp:effectExtent l="0" t="0" r="0" b="1270"/>
+            <wp:docPr id="1905338302" name="Imagen 1" descr="Interfaz de usuario gráfica, Texto, Aplicación&#10;&#10;El contenido generado por IA puede ser incorrecto."/>
+            <wp:cNvGraphicFramePr>
+              <a:graphicFrameLocks xmlns:a="http://schemas.openxmlformats.org/drawingml/2006/main" noChangeAspect="1"/>
+            </wp:cNvGraphicFramePr>
+            <a:graphic xmlns:a="http://schemas.openxmlformats.org/drawingml/2006/main">
+              <a:graphicData uri="http://schemas.openxmlformats.org/drawingml/2006/picture">
+                <pic:pic xmlns:pic="http://schemas.openxmlformats.org/drawingml/2006/picture">
+                  <pic:nvPicPr>
+                    <pic:cNvPr id="1905338302" name="Imagen 1" descr="Interfaz de usuario gráfica, Texto, Aplicación&#10;&#10;El contenido generado por IA puede ser incorrecto."/>
+                    <pic:cNvPicPr/>
+                  </pic:nvPicPr>
+                  <pic:blipFill>
+                    <a:blip r:embed="rId5"/>
+                    <a:stretch>
+                      <a:fillRect/>
+                    </a:stretch>
+                  </pic:blipFill>
+                  <pic:spPr>
+                    <a:xfrm>
+                      <a:off x="0" y="0"/>
+                      <a:ext cx="5400040" cy="2094230"/>
+                    </a:xfrm>
+                    <a:prstGeom prst="rect">
+                      <a:avLst/>
+                    </a:prstGeom>
+                  </pic:spPr>
+                </pic:pic>
+              </a:graphicData>
+            </a:graphic>
+          </wp:inline>
+        </w:drawing>
+      </w:r>
+    </w:p>
+    <w:p>
+      <w:pPr>
+        <w:rPr>
+          <w:b/>
+          <w:bCs/>
+        </w:rPr>
+      </w:pPr>
+      <w:r>
+        <w:rPr>
+          <w:rFonts w:ascii="Segoe UI Emoji" w:hAnsi="Segoe UI Emoji" w:cs="Segoe UI Emoji"/>
+          <w:b/>
+          <w:bCs/>
+        </w:rPr>
+        <w:t>📋</w:t>
+      </w:r>
+      <w:r>
+        <w:rPr>
+          <w:b/>
+          <w:bCs/>
+        </w:rPr>
+        <w:t xml:space="preserve"> Resumen de lo que hemos implementado hoy</w:t>
+      </w:r>
+    </w:p>
+    <w:p>
+      <w:pPr>
+        <w:rPr>
+          <w:b/>
+          <w:bCs/>
+        </w:rPr>
+      </w:pPr>
+      <w:r>
+        <w:rPr>
+          <w:rFonts w:ascii="Segoe UI Emoji" w:hAnsi="Segoe UI Emoji" w:cs="Segoe UI Emoji"/>
+          <w:b/>
+          <w:bCs/>
+        </w:rPr>
+        <w:t>🔐</w:t>
+      </w:r>
+      <w:r>
+        <w:rPr>
+          <w:b/>
+          <w:bCs/>
+        </w:rPr>
+        <w:t xml:space="preserve"> 1. Sistema de </w:t>
+      </w:r>
+      <w:proofErr w:type="spellStart"/>
+      <w:r>
+        <w:rPr>
+          <w:b/>
+          <w:bCs/>
+        </w:rPr>
+        <w:t>Login</w:t>
+      </w:r>
+      <w:proofErr w:type="spellEnd"/>
+      <w:r>
+        <w:rPr>
+          <w:b/>
+          <w:bCs/>
+        </w:rPr>
+        <w:t xml:space="preserve"> completo</w:t>
+      </w:r>
+    </w:p>
+    <w:p>
+      <w:pPr>
+        <w:numPr>
+          <w:ilvl w:val="0"/>
+          <w:numId w:val="16"/>
+        </w:numPr>
+      </w:pPr>
+      <w:r>
+        <w:t>Registro y acceso con contraseña cifrada (</w:t>
+      </w:r>
+      <w:proofErr w:type="spellStart"/>
+      <w:r>
+        <w:t>hashlib</w:t>
+      </w:r>
+      <w:proofErr w:type="spellEnd"/>
+      <w:r>
+        <w:t>)</w:t>
+      </w:r>
+    </w:p>
+    <w:p>
+      <w:pPr>
+        <w:numPr>
+          <w:ilvl w:val="0"/>
+          <w:numId w:val="16"/>
+        </w:numPr>
+      </w:pPr>
+      <w:r>
+        <w:t xml:space="preserve">Almacenamiento seguro de usuarios en </w:t>
+      </w:r>
+      <w:proofErr w:type="spellStart"/>
+      <w:r>
+        <w:t>usuarios.db</w:t>
+      </w:r>
+      <w:proofErr w:type="spellEnd"/>
+    </w:p>
+    <w:p>
+      <w:pPr>
+        <w:rPr>
+          <w:b/>
+          <w:bCs/>
+        </w:rPr>
+      </w:pPr>
+      <w:r>
+        <w:rPr>
+          <w:rFonts w:ascii="Segoe UI Emoji" w:hAnsi="Segoe UI Emoji" w:cs="Segoe UI Emoji"/>
+          <w:b/>
+          <w:bCs/>
+        </w:rPr>
+        <w:t>👤</w:t>
+      </w:r>
+      <w:r>
+        <w:rPr>
+          <w:b/>
+          <w:bCs/>
+        </w:rPr>
+        <w:t xml:space="preserve"> 2. Panel de administración de usuarios</w:t>
+      </w:r>
+    </w:p>
+    <w:p>
+      <w:pPr>
+        <w:numPr>
+          <w:ilvl w:val="0"/>
+          <w:numId w:val="17"/>
+        </w:numPr>
+      </w:pPr>
+      <w:r>
+        <w:t xml:space="preserve">Solo visible para </w:t>
+      </w:r>
+      <w:proofErr w:type="spellStart"/>
+      <w:r>
+        <w:t>jose</w:t>
+      </w:r>
+      <w:proofErr w:type="spellEnd"/>
+    </w:p>
+    <w:p>
+      <w:pPr>
+        <w:numPr>
+          <w:ilvl w:val="0"/>
+          <w:numId w:val="17"/>
+        </w:numPr>
+      </w:pPr>
+      <w:r>
+        <w:t>Permite cambiar contraseñas o eliminar usuarios</w:t>
+      </w:r>
+    </w:p>
+    <w:p>
+      <w:pPr>
+        <w:rPr>
+          <w:b/>
+          <w:bCs/>
+        </w:rPr>
+      </w:pPr>
+      <w:r>
+        <w:rPr>
+          <w:rFonts w:ascii="Segoe UI Emoji" w:hAnsi="Segoe UI Emoji" w:cs="Segoe UI Emoji"/>
+          <w:b/>
+          <w:bCs/>
+        </w:rPr>
+        <w:t>☁️</w:t>
+      </w:r>
+      <w:r>
+        <w:rPr>
+          <w:b/>
+          <w:bCs/>
+        </w:rPr>
+        <w:t xml:space="preserve"> 3. Publicación en </w:t>
+      </w:r>
+      <w:proofErr w:type="spellStart"/>
+      <w:r>
+        <w:rPr>
+          <w:b/>
+          <w:bCs/>
+        </w:rPr>
+        <w:t>Streamlit</w:t>
+      </w:r>
+      <w:proofErr w:type="spellEnd"/>
+      <w:r>
+        <w:rPr>
+          <w:b/>
+          <w:bCs/>
+        </w:rPr>
+        <w:t xml:space="preserve"> Cloud</w:t>
+      </w:r>
+    </w:p>
+    <w:p>
+      <w:pPr>
+        <w:numPr>
+          <w:ilvl w:val="0"/>
+          <w:numId w:val="18"/>
+        </w:numPr>
+      </w:pPr>
+      <w:r>
+        <w:t>Proyecto online accesible desde navegador</w:t>
+      </w:r>
+    </w:p>
+    <w:p>
+      <w:pPr>
+        <w:numPr>
+          <w:ilvl w:val="0"/>
+          <w:numId w:val="18"/>
+        </w:numPr>
+      </w:pPr>
+      <w:r>
+        <w:t>App con URL personalizada</w:t>
+      </w:r>
+    </w:p>
+    <w:p>
+      <w:pPr>
+        <w:rPr>
+          <w:b/>
+          <w:bCs/>
+        </w:rPr>
+      </w:pPr>
+      <w:r>
+        <w:rPr>
+          <w:rFonts w:ascii="Segoe UI Emoji" w:hAnsi="Segoe UI Emoji" w:cs="Segoe UI Emoji"/>
+          <w:b/>
+          <w:bCs/>
+        </w:rPr>
+        <w:t>🍽️</w:t>
+      </w:r>
+      <w:r>
+        <w:rPr>
+          <w:b/>
+          <w:bCs/>
+        </w:rPr>
+        <w:t xml:space="preserve"> 4. App multiusuario funcional</w:t>
+      </w:r>
+    </w:p>
+    <w:p>
+      <w:pPr>
+        <w:numPr>
+          <w:ilvl w:val="0"/>
+          <w:numId w:val="19"/>
+        </w:numPr>
+      </w:pPr>
+      <w:r>
+        <w:t>Cada usuario ve solo sus recetas y escandallos</w:t>
+      </w:r>
+    </w:p>
+    <w:p>
+      <w:pPr>
+        <w:numPr>
+          <w:ilvl w:val="0"/>
+          <w:numId w:val="19"/>
+        </w:numPr>
+      </w:pPr>
+      <w:r>
+        <w:t>Base de datos ajustada para multiusuario (usuario en Recetas)</w:t>
+      </w:r>
+    </w:p>
+    <w:p>
+      <w:pPr>
+        <w:rPr>
+          <w:b/>
+          <w:bCs/>
+        </w:rPr>
+      </w:pPr>
+      <w:r>
+        <w:rPr>
+          <w:rFonts w:ascii="Segoe UI Emoji" w:hAnsi="Segoe UI Emoji" w:cs="Segoe UI Emoji"/>
+          <w:b/>
+          <w:bCs/>
+        </w:rPr>
+        <w:t>📦</w:t>
+      </w:r>
+      <w:r>
+        <w:rPr>
+          <w:b/>
+          <w:bCs/>
+        </w:rPr>
+        <w:t xml:space="preserve"> 5. Gestión de stock de ingredientes</w:t>
+      </w:r>
+    </w:p>
+    <w:p>
+      <w:pPr>
+        <w:numPr>
+          <w:ilvl w:val="0"/>
+          <w:numId w:val="20"/>
+        </w:numPr>
+      </w:pPr>
+      <w:r>
+        <w:t>Nueva columna stock en la tabla Ingredientes</w:t>
+      </w:r>
+    </w:p>
+    <w:p>
+      <w:pPr>
+        <w:numPr>
+          <w:ilvl w:val="0"/>
+          <w:numId w:val="20"/>
+        </w:numPr>
+      </w:pPr>
+      <w:r>
+        <w:t>Interfaz para ver y modificar el stock actual</w:t>
+      </w:r>
+    </w:p>
+    <w:p>
+      <w:pPr>
+        <w:rPr>
+          <w:b/>
+          <w:bCs/>
+        </w:rPr>
+      </w:pPr>
+      <w:r>
+        <w:rPr>
+          <w:rFonts w:ascii="Segoe UI Emoji" w:hAnsi="Segoe UI Emoji" w:cs="Segoe UI Emoji"/>
+          <w:b/>
+          <w:bCs/>
+        </w:rPr>
+        <w:t>📉</w:t>
+      </w:r>
+      <w:r>
+        <w:rPr>
+          <w:b/>
+          <w:bCs/>
+        </w:rPr>
+        <w:t xml:space="preserve"> 6. Descuento de stock automático</w:t>
+      </w:r>
+    </w:p>
+    <w:p>
+      <w:pPr>
+        <w:numPr>
+          <w:ilvl w:val="0"/>
+          <w:numId w:val="21"/>
+        </w:numPr>
+      </w:pPr>
+      <w:r>
+        <w:lastRenderedPageBreak/>
+        <w:t>Al “usar” una receta, se descuenta el stock real</w:t>
+      </w:r>
+    </w:p>
+    <w:p>
+      <w:pPr>
+        <w:numPr>
+          <w:ilvl w:val="0"/>
+          <w:numId w:val="21"/>
+        </w:numPr>
+      </w:pPr>
+      <w:r>
+        <w:t>Control básico de inventario operativo</w:t>
       </w:r>
     </w:p>
     <w:p/>
@@ -2040,6 +2442,155 @@
     </w:lvl>
   </w:abstractNum>
   <w:abstractNum w:abstractNumId="1" w15:restartNumberingAfterBreak="0">
+    <w:nsid w:val="13170E33"/>
+    <w:multiLevelType w:val="multilevel"/>
+    <w:tmpl w:val="CCA457CA"/>
+    <w:lvl w:ilvl="0">
+      <w:start w:val="1"/>
+      <w:numFmt w:val="bullet"/>
+      <w:lvlText w:val=""/>
+      <w:lvlJc w:val="left"/>
+      <w:pPr>
+        <w:tabs>
+          <w:tab w:val="num" w:pos="720"/>
+        </w:tabs>
+        <w:ind w:left="720" w:hanging="360"/>
+      </w:pPr>
+      <w:rPr>
+        <w:rFonts w:ascii="Symbol" w:hAnsi="Symbol" w:hint="default"/>
+        <w:sz w:val="20"/>
+      </w:rPr>
+    </w:lvl>
+    <w:lvl w:ilvl="1" w:tentative="1">
+      <w:start w:val="1"/>
+      <w:numFmt w:val="bullet"/>
+      <w:lvlText w:val="o"/>
+      <w:lvlJc w:val="left"/>
+      <w:pPr>
+        <w:tabs>
+          <w:tab w:val="num" w:pos="1440"/>
+        </w:tabs>
+        <w:ind w:left="1440" w:hanging="360"/>
+      </w:pPr>
+      <w:rPr>
+        <w:rFonts w:ascii="Courier New" w:hAnsi="Courier New" w:hint="default"/>
+        <w:sz w:val="20"/>
+      </w:rPr>
+    </w:lvl>
+    <w:lvl w:ilvl="2" w:tentative="1">
+      <w:start w:val="1"/>
+      <w:numFmt w:val="bullet"/>
+      <w:lvlText w:val=""/>
+      <w:lvlJc w:val="left"/>
+      <w:pPr>
+        <w:tabs>
+          <w:tab w:val="num" w:pos="2160"/>
+        </w:tabs>
+        <w:ind w:left="2160" w:hanging="360"/>
+      </w:pPr>
+      <w:rPr>
+        <w:rFonts w:ascii="Wingdings" w:hAnsi="Wingdings" w:hint="default"/>
+        <w:sz w:val="20"/>
+      </w:rPr>
+    </w:lvl>
+    <w:lvl w:ilvl="3" w:tentative="1">
+      <w:start w:val="1"/>
+      <w:numFmt w:val="bullet"/>
+      <w:lvlText w:val=""/>
+      <w:lvlJc w:val="left"/>
+      <w:pPr>
+        <w:tabs>
+          <w:tab w:val="num" w:pos="2880"/>
+        </w:tabs>
+        <w:ind w:left="2880" w:hanging="360"/>
+      </w:pPr>
+      <w:rPr>
+        <w:rFonts w:ascii="Wingdings" w:hAnsi="Wingdings" w:hint="default"/>
+        <w:sz w:val="20"/>
+      </w:rPr>
+    </w:lvl>
+    <w:lvl w:ilvl="4" w:tentative="1">
+      <w:start w:val="1"/>
+      <w:numFmt w:val="bullet"/>
+      <w:lvlText w:val=""/>
+      <w:lvlJc w:val="left"/>
+      <w:pPr>
+        <w:tabs>
+          <w:tab w:val="num" w:pos="3600"/>
+        </w:tabs>
+        <w:ind w:left="3600" w:hanging="360"/>
+      </w:pPr>
+      <w:rPr>
+        <w:rFonts w:ascii="Wingdings" w:hAnsi="Wingdings" w:hint="default"/>
+        <w:sz w:val="20"/>
+      </w:rPr>
+    </w:lvl>
+    <w:lvl w:ilvl="5" w:tentative="1">
+      <w:start w:val="1"/>
+      <w:numFmt w:val="bullet"/>
+      <w:lvlText w:val=""/>
+      <w:lvlJc w:val="left"/>
+      <w:pPr>
+        <w:tabs>
+          <w:tab w:val="num" w:pos="4320"/>
+        </w:tabs>
+        <w:ind w:left="4320" w:hanging="360"/>
+      </w:pPr>
+      <w:rPr>
+        <w:rFonts w:ascii="Wingdings" w:hAnsi="Wingdings" w:hint="default"/>
+        <w:sz w:val="20"/>
+      </w:rPr>
+    </w:lvl>
+    <w:lvl w:ilvl="6" w:tentative="1">
+      <w:start w:val="1"/>
+      <w:numFmt w:val="bullet"/>
+      <w:lvlText w:val=""/>
+      <w:lvlJc w:val="left"/>
+      <w:pPr>
+        <w:tabs>
+          <w:tab w:val="num" w:pos="5040"/>
+        </w:tabs>
+        <w:ind w:left="5040" w:hanging="360"/>
+      </w:pPr>
+      <w:rPr>
+        <w:rFonts w:ascii="Wingdings" w:hAnsi="Wingdings" w:hint="default"/>
+        <w:sz w:val="20"/>
+      </w:rPr>
+    </w:lvl>
+    <w:lvl w:ilvl="7" w:tentative="1">
+      <w:start w:val="1"/>
+      <w:numFmt w:val="bullet"/>
+      <w:lvlText w:val=""/>
+      <w:lvlJc w:val="left"/>
+      <w:pPr>
+        <w:tabs>
+          <w:tab w:val="num" w:pos="5760"/>
+        </w:tabs>
+        <w:ind w:left="5760" w:hanging="360"/>
+      </w:pPr>
+      <w:rPr>
+        <w:rFonts w:ascii="Wingdings" w:hAnsi="Wingdings" w:hint="default"/>
+        <w:sz w:val="20"/>
+      </w:rPr>
+    </w:lvl>
+    <w:lvl w:ilvl="8" w:tentative="1">
+      <w:start w:val="1"/>
+      <w:numFmt w:val="bullet"/>
+      <w:lvlText w:val=""/>
+      <w:lvlJc w:val="left"/>
+      <w:pPr>
+        <w:tabs>
+          <w:tab w:val="num" w:pos="6480"/>
+        </w:tabs>
+        <w:ind w:left="6480" w:hanging="360"/>
+      </w:pPr>
+      <w:rPr>
+        <w:rFonts w:ascii="Wingdings" w:hAnsi="Wingdings" w:hint="default"/>
+        <w:sz w:val="20"/>
+      </w:rPr>
+    </w:lvl>
+  </w:abstractNum>
+  <w:abstractNum w:abstractNumId="2" w15:restartNumberingAfterBreak="0">
     <w:nsid w:val="156627F1"/>
     <w:multiLevelType w:val="multilevel"/>
     <w:tmpl w:val="24D6A520"/>
@@ -2188,7 +2739,7 @@
       </w:rPr>
     </w:lvl>
   </w:abstractNum>
-  <w:abstractNum w:abstractNumId="2" w15:restartNumberingAfterBreak="0">
+  <w:abstractNum w:abstractNumId="3" w15:restartNumberingAfterBreak="0">
     <w:nsid w:val="17166C55"/>
     <w:multiLevelType w:val="multilevel"/>
     <w:tmpl w:val="985ED738"/>
@@ -2337,7 +2888,7 @@
       </w:rPr>
     </w:lvl>
   </w:abstractNum>
-  <w:abstractNum w:abstractNumId="3" w15:restartNumberingAfterBreak="0">
+  <w:abstractNum w:abstractNumId="4" w15:restartNumberingAfterBreak="0">
     <w:nsid w:val="17E96B17"/>
     <w:multiLevelType w:val="multilevel"/>
     <w:tmpl w:val="46569C7A"/>
@@ -2486,7 +3037,7 @@
       </w:rPr>
     </w:lvl>
   </w:abstractNum>
-  <w:abstractNum w:abstractNumId="4" w15:restartNumberingAfterBreak="0">
+  <w:abstractNum w:abstractNumId="5" w15:restartNumberingAfterBreak="0">
     <w:nsid w:val="18D31866"/>
     <w:multiLevelType w:val="multilevel"/>
     <w:tmpl w:val="67A0DB66"/>
@@ -2635,7 +3186,7 @@
       </w:rPr>
     </w:lvl>
   </w:abstractNum>
-  <w:abstractNum w:abstractNumId="5" w15:restartNumberingAfterBreak="0">
+  <w:abstractNum w:abstractNumId="6" w15:restartNumberingAfterBreak="0">
     <w:nsid w:val="2A2A3778"/>
     <w:multiLevelType w:val="multilevel"/>
     <w:tmpl w:val="60341338"/>
@@ -2784,7 +3335,7 @@
       </w:rPr>
     </w:lvl>
   </w:abstractNum>
-  <w:abstractNum w:abstractNumId="6" w15:restartNumberingAfterBreak="0">
+  <w:abstractNum w:abstractNumId="7" w15:restartNumberingAfterBreak="0">
     <w:nsid w:val="35814A06"/>
     <w:multiLevelType w:val="multilevel"/>
     <w:tmpl w:val="04B8812C"/>
@@ -2933,7 +3484,156 @@
       </w:rPr>
     </w:lvl>
   </w:abstractNum>
-  <w:abstractNum w:abstractNumId="7" w15:restartNumberingAfterBreak="0">
+  <w:abstractNum w:abstractNumId="8" w15:restartNumberingAfterBreak="0">
+    <w:nsid w:val="37963E8F"/>
+    <w:multiLevelType w:val="multilevel"/>
+    <w:tmpl w:val="583C8F14"/>
+    <w:lvl w:ilvl="0">
+      <w:start w:val="1"/>
+      <w:numFmt w:val="bullet"/>
+      <w:lvlText w:val=""/>
+      <w:lvlJc w:val="left"/>
+      <w:pPr>
+        <w:tabs>
+          <w:tab w:val="num" w:pos="720"/>
+        </w:tabs>
+        <w:ind w:left="720" w:hanging="360"/>
+      </w:pPr>
+      <w:rPr>
+        <w:rFonts w:ascii="Symbol" w:hAnsi="Symbol" w:hint="default"/>
+        <w:sz w:val="20"/>
+      </w:rPr>
+    </w:lvl>
+    <w:lvl w:ilvl="1" w:tentative="1">
+      <w:start w:val="1"/>
+      <w:numFmt w:val="bullet"/>
+      <w:lvlText w:val="o"/>
+      <w:lvlJc w:val="left"/>
+      <w:pPr>
+        <w:tabs>
+          <w:tab w:val="num" w:pos="1440"/>
+        </w:tabs>
+        <w:ind w:left="1440" w:hanging="360"/>
+      </w:pPr>
+      <w:rPr>
+        <w:rFonts w:ascii="Courier New" w:hAnsi="Courier New" w:hint="default"/>
+        <w:sz w:val="20"/>
+      </w:rPr>
+    </w:lvl>
+    <w:lvl w:ilvl="2" w:tentative="1">
+      <w:start w:val="1"/>
+      <w:numFmt w:val="bullet"/>
+      <w:lvlText w:val=""/>
+      <w:lvlJc w:val="left"/>
+      <w:pPr>
+        <w:tabs>
+          <w:tab w:val="num" w:pos="2160"/>
+        </w:tabs>
+        <w:ind w:left="2160" w:hanging="360"/>
+      </w:pPr>
+      <w:rPr>
+        <w:rFonts w:ascii="Wingdings" w:hAnsi="Wingdings" w:hint="default"/>
+        <w:sz w:val="20"/>
+      </w:rPr>
+    </w:lvl>
+    <w:lvl w:ilvl="3" w:tentative="1">
+      <w:start w:val="1"/>
+      <w:numFmt w:val="bullet"/>
+      <w:lvlText w:val=""/>
+      <w:lvlJc w:val="left"/>
+      <w:pPr>
+        <w:tabs>
+          <w:tab w:val="num" w:pos="2880"/>
+        </w:tabs>
+        <w:ind w:left="2880" w:hanging="360"/>
+      </w:pPr>
+      <w:rPr>
+        <w:rFonts w:ascii="Wingdings" w:hAnsi="Wingdings" w:hint="default"/>
+        <w:sz w:val="20"/>
+      </w:rPr>
+    </w:lvl>
+    <w:lvl w:ilvl="4" w:tentative="1">
+      <w:start w:val="1"/>
+      <w:numFmt w:val="bullet"/>
+      <w:lvlText w:val=""/>
+      <w:lvlJc w:val="left"/>
+      <w:pPr>
+        <w:tabs>
+          <w:tab w:val="num" w:pos="3600"/>
+        </w:tabs>
+        <w:ind w:left="3600" w:hanging="360"/>
+      </w:pPr>
+      <w:rPr>
+        <w:rFonts w:ascii="Wingdings" w:hAnsi="Wingdings" w:hint="default"/>
+        <w:sz w:val="20"/>
+      </w:rPr>
+    </w:lvl>
+    <w:lvl w:ilvl="5" w:tentative="1">
+      <w:start w:val="1"/>
+      <w:numFmt w:val="bullet"/>
+      <w:lvlText w:val=""/>
+      <w:lvlJc w:val="left"/>
+      <w:pPr>
+        <w:tabs>
+          <w:tab w:val="num" w:pos="4320"/>
+        </w:tabs>
+        <w:ind w:left="4320" w:hanging="360"/>
+      </w:pPr>
+      <w:rPr>
+        <w:rFonts w:ascii="Wingdings" w:hAnsi="Wingdings" w:hint="default"/>
+        <w:sz w:val="20"/>
+      </w:rPr>
+    </w:lvl>
+    <w:lvl w:ilvl="6" w:tentative="1">
+      <w:start w:val="1"/>
+      <w:numFmt w:val="bullet"/>
+      <w:lvlText w:val=""/>
+      <w:lvlJc w:val="left"/>
+      <w:pPr>
+        <w:tabs>
+          <w:tab w:val="num" w:pos="5040"/>
+        </w:tabs>
+        <w:ind w:left="5040" w:hanging="360"/>
+      </w:pPr>
+      <w:rPr>
+        <w:rFonts w:ascii="Wingdings" w:hAnsi="Wingdings" w:hint="default"/>
+        <w:sz w:val="20"/>
+      </w:rPr>
+    </w:lvl>
+    <w:lvl w:ilvl="7" w:tentative="1">
+      <w:start w:val="1"/>
+      <w:numFmt w:val="bullet"/>
+      <w:lvlText w:val=""/>
+      <w:lvlJc w:val="left"/>
+      <w:pPr>
+        <w:tabs>
+          <w:tab w:val="num" w:pos="5760"/>
+        </w:tabs>
+        <w:ind w:left="5760" w:hanging="360"/>
+      </w:pPr>
+      <w:rPr>
+        <w:rFonts w:ascii="Wingdings" w:hAnsi="Wingdings" w:hint="default"/>
+        <w:sz w:val="20"/>
+      </w:rPr>
+    </w:lvl>
+    <w:lvl w:ilvl="8" w:tentative="1">
+      <w:start w:val="1"/>
+      <w:numFmt w:val="bullet"/>
+      <w:lvlText w:val=""/>
+      <w:lvlJc w:val="left"/>
+      <w:pPr>
+        <w:tabs>
+          <w:tab w:val="num" w:pos="6480"/>
+        </w:tabs>
+        <w:ind w:left="6480" w:hanging="360"/>
+      </w:pPr>
+      <w:rPr>
+        <w:rFonts w:ascii="Wingdings" w:hAnsi="Wingdings" w:hint="default"/>
+        <w:sz w:val="20"/>
+      </w:rPr>
+    </w:lvl>
+  </w:abstractNum>
+  <w:abstractNum w:abstractNumId="9" w15:restartNumberingAfterBreak="0">
     <w:nsid w:val="4664261A"/>
     <w:multiLevelType w:val="multilevel"/>
     <w:tmpl w:val="F324396A"/>
@@ -3082,7 +3782,7 @@
       </w:rPr>
     </w:lvl>
   </w:abstractNum>
-  <w:abstractNum w:abstractNumId="8" w15:restartNumberingAfterBreak="0">
+  <w:abstractNum w:abstractNumId="10" w15:restartNumberingAfterBreak="0">
     <w:nsid w:val="46794AEA"/>
     <w:multiLevelType w:val="multilevel"/>
     <w:tmpl w:val="721AABD0"/>
@@ -3231,7 +3931,7 @@
       </w:rPr>
     </w:lvl>
   </w:abstractNum>
-  <w:abstractNum w:abstractNumId="9" w15:restartNumberingAfterBreak="0">
+  <w:abstractNum w:abstractNumId="11" w15:restartNumberingAfterBreak="0">
     <w:nsid w:val="596834EA"/>
     <w:multiLevelType w:val="multilevel"/>
     <w:tmpl w:val="6FC8BD26"/>
@@ -3380,7 +4080,156 @@
       </w:rPr>
     </w:lvl>
   </w:abstractNum>
-  <w:abstractNum w:abstractNumId="10" w15:restartNumberingAfterBreak="0">
+  <w:abstractNum w:abstractNumId="12" w15:restartNumberingAfterBreak="0">
+    <w:nsid w:val="5D5D09B8"/>
+    <w:multiLevelType w:val="multilevel"/>
+    <w:tmpl w:val="032CF43A"/>
+    <w:lvl w:ilvl="0">
+      <w:start w:val="1"/>
+      <w:numFmt w:val="bullet"/>
+      <w:lvlText w:val=""/>
+      <w:lvlJc w:val="left"/>
+      <w:pPr>
+        <w:tabs>
+          <w:tab w:val="num" w:pos="720"/>
+        </w:tabs>
+        <w:ind w:left="720" w:hanging="360"/>
+      </w:pPr>
+      <w:rPr>
+        <w:rFonts w:ascii="Symbol" w:hAnsi="Symbol" w:hint="default"/>
+        <w:sz w:val="20"/>
+      </w:rPr>
+    </w:lvl>
+    <w:lvl w:ilvl="1" w:tentative="1">
+      <w:start w:val="1"/>
+      <w:numFmt w:val="bullet"/>
+      <w:lvlText w:val="o"/>
+      <w:lvlJc w:val="left"/>
+      <w:pPr>
+        <w:tabs>
+          <w:tab w:val="num" w:pos="1440"/>
+        </w:tabs>
+        <w:ind w:left="1440" w:hanging="360"/>
+      </w:pPr>
+      <w:rPr>
+        <w:rFonts w:ascii="Courier New" w:hAnsi="Courier New" w:hint="default"/>
+        <w:sz w:val="20"/>
+      </w:rPr>
+    </w:lvl>
+    <w:lvl w:ilvl="2" w:tentative="1">
+      <w:start w:val="1"/>
+      <w:numFmt w:val="bullet"/>
+      <w:lvlText w:val=""/>
+      <w:lvlJc w:val="left"/>
+      <w:pPr>
+        <w:tabs>
+          <w:tab w:val="num" w:pos="2160"/>
+        </w:tabs>
+        <w:ind w:left="2160" w:hanging="360"/>
+      </w:pPr>
+      <w:rPr>
+        <w:rFonts w:ascii="Wingdings" w:hAnsi="Wingdings" w:hint="default"/>
+        <w:sz w:val="20"/>
+      </w:rPr>
+    </w:lvl>
+    <w:lvl w:ilvl="3" w:tentative="1">
+      <w:start w:val="1"/>
+      <w:numFmt w:val="bullet"/>
+      <w:lvlText w:val=""/>
+      <w:lvlJc w:val="left"/>
+      <w:pPr>
+        <w:tabs>
+          <w:tab w:val="num" w:pos="2880"/>
+        </w:tabs>
+        <w:ind w:left="2880" w:hanging="360"/>
+      </w:pPr>
+      <w:rPr>
+        <w:rFonts w:ascii="Wingdings" w:hAnsi="Wingdings" w:hint="default"/>
+        <w:sz w:val="20"/>
+      </w:rPr>
+    </w:lvl>
+    <w:lvl w:ilvl="4" w:tentative="1">
+      <w:start w:val="1"/>
+      <w:numFmt w:val="bullet"/>
+      <w:lvlText w:val=""/>
+      <w:lvlJc w:val="left"/>
+      <w:pPr>
+        <w:tabs>
+          <w:tab w:val="num" w:pos="3600"/>
+        </w:tabs>
+        <w:ind w:left="3600" w:hanging="360"/>
+      </w:pPr>
+      <w:rPr>
+        <w:rFonts w:ascii="Wingdings" w:hAnsi="Wingdings" w:hint="default"/>
+        <w:sz w:val="20"/>
+      </w:rPr>
+    </w:lvl>
+    <w:lvl w:ilvl="5" w:tentative="1">
+      <w:start w:val="1"/>
+      <w:numFmt w:val="bullet"/>
+      <w:lvlText w:val=""/>
+      <w:lvlJc w:val="left"/>
+      <w:pPr>
+        <w:tabs>
+          <w:tab w:val="num" w:pos="4320"/>
+        </w:tabs>
+        <w:ind w:left="4320" w:hanging="360"/>
+      </w:pPr>
+      <w:rPr>
+        <w:rFonts w:ascii="Wingdings" w:hAnsi="Wingdings" w:hint="default"/>
+        <w:sz w:val="20"/>
+      </w:rPr>
+    </w:lvl>
+    <w:lvl w:ilvl="6" w:tentative="1">
+      <w:start w:val="1"/>
+      <w:numFmt w:val="bullet"/>
+      <w:lvlText w:val=""/>
+      <w:lvlJc w:val="left"/>
+      <w:pPr>
+        <w:tabs>
+          <w:tab w:val="num" w:pos="5040"/>
+        </w:tabs>
+        <w:ind w:left="5040" w:hanging="360"/>
+      </w:pPr>
+      <w:rPr>
+        <w:rFonts w:ascii="Wingdings" w:hAnsi="Wingdings" w:hint="default"/>
+        <w:sz w:val="20"/>
+      </w:rPr>
+    </w:lvl>
+    <w:lvl w:ilvl="7" w:tentative="1">
+      <w:start w:val="1"/>
+      <w:numFmt w:val="bullet"/>
+      <w:lvlText w:val=""/>
+      <w:lvlJc w:val="left"/>
+      <w:pPr>
+        <w:tabs>
+          <w:tab w:val="num" w:pos="5760"/>
+        </w:tabs>
+        <w:ind w:left="5760" w:hanging="360"/>
+      </w:pPr>
+      <w:rPr>
+        <w:rFonts w:ascii="Wingdings" w:hAnsi="Wingdings" w:hint="default"/>
+        <w:sz w:val="20"/>
+      </w:rPr>
+    </w:lvl>
+    <w:lvl w:ilvl="8" w:tentative="1">
+      <w:start w:val="1"/>
+      <w:numFmt w:val="bullet"/>
+      <w:lvlText w:val=""/>
+      <w:lvlJc w:val="left"/>
+      <w:pPr>
+        <w:tabs>
+          <w:tab w:val="num" w:pos="6480"/>
+        </w:tabs>
+        <w:ind w:left="6480" w:hanging="360"/>
+      </w:pPr>
+      <w:rPr>
+        <w:rFonts w:ascii="Wingdings" w:hAnsi="Wingdings" w:hint="default"/>
+        <w:sz w:val="20"/>
+      </w:rPr>
+    </w:lvl>
+  </w:abstractNum>
+  <w:abstractNum w:abstractNumId="13" w15:restartNumberingAfterBreak="0">
     <w:nsid w:val="67917389"/>
     <w:multiLevelType w:val="multilevel"/>
     <w:tmpl w:val="4C68AB02"/>
@@ -3529,7 +4378,156 @@
       </w:rPr>
     </w:lvl>
   </w:abstractNum>
-  <w:abstractNum w:abstractNumId="11" w15:restartNumberingAfterBreak="0">
+  <w:abstractNum w:abstractNumId="14" w15:restartNumberingAfterBreak="0">
+    <w:nsid w:val="68F851FE"/>
+    <w:multiLevelType w:val="multilevel"/>
+    <w:tmpl w:val="67E65822"/>
+    <w:lvl w:ilvl="0">
+      <w:start w:val="1"/>
+      <w:numFmt w:val="bullet"/>
+      <w:lvlText w:val=""/>
+      <w:lvlJc w:val="left"/>
+      <w:pPr>
+        <w:tabs>
+          <w:tab w:val="num" w:pos="720"/>
+        </w:tabs>
+        <w:ind w:left="720" w:hanging="360"/>
+      </w:pPr>
+      <w:rPr>
+        <w:rFonts w:ascii="Symbol" w:hAnsi="Symbol" w:hint="default"/>
+        <w:sz w:val="20"/>
+      </w:rPr>
+    </w:lvl>
+    <w:lvl w:ilvl="1" w:tentative="1">
+      <w:start w:val="1"/>
+      <w:numFmt w:val="bullet"/>
+      <w:lvlText w:val="o"/>
+      <w:lvlJc w:val="left"/>
+      <w:pPr>
+        <w:tabs>
+          <w:tab w:val="num" w:pos="1440"/>
+        </w:tabs>
+        <w:ind w:left="1440" w:hanging="360"/>
+      </w:pPr>
+      <w:rPr>
+        <w:rFonts w:ascii="Courier New" w:hAnsi="Courier New" w:hint="default"/>
+        <w:sz w:val="20"/>
+      </w:rPr>
+    </w:lvl>
+    <w:lvl w:ilvl="2" w:tentative="1">
+      <w:start w:val="1"/>
+      <w:numFmt w:val="bullet"/>
+      <w:lvlText w:val=""/>
+      <w:lvlJc w:val="left"/>
+      <w:pPr>
+        <w:tabs>
+          <w:tab w:val="num" w:pos="2160"/>
+        </w:tabs>
+        <w:ind w:left="2160" w:hanging="360"/>
+      </w:pPr>
+      <w:rPr>
+        <w:rFonts w:ascii="Wingdings" w:hAnsi="Wingdings" w:hint="default"/>
+        <w:sz w:val="20"/>
+      </w:rPr>
+    </w:lvl>
+    <w:lvl w:ilvl="3" w:tentative="1">
+      <w:start w:val="1"/>
+      <w:numFmt w:val="bullet"/>
+      <w:lvlText w:val=""/>
+      <w:lvlJc w:val="left"/>
+      <w:pPr>
+        <w:tabs>
+          <w:tab w:val="num" w:pos="2880"/>
+        </w:tabs>
+        <w:ind w:left="2880" w:hanging="360"/>
+      </w:pPr>
+      <w:rPr>
+        <w:rFonts w:ascii="Wingdings" w:hAnsi="Wingdings" w:hint="default"/>
+        <w:sz w:val="20"/>
+      </w:rPr>
+    </w:lvl>
+    <w:lvl w:ilvl="4" w:tentative="1">
+      <w:start w:val="1"/>
+      <w:numFmt w:val="bullet"/>
+      <w:lvlText w:val=""/>
+      <w:lvlJc w:val="left"/>
+      <w:pPr>
+        <w:tabs>
+          <w:tab w:val="num" w:pos="3600"/>
+        </w:tabs>
+        <w:ind w:left="3600" w:hanging="360"/>
+      </w:pPr>
+      <w:rPr>
+        <w:rFonts w:ascii="Wingdings" w:hAnsi="Wingdings" w:hint="default"/>
+        <w:sz w:val="20"/>
+      </w:rPr>
+    </w:lvl>
+    <w:lvl w:ilvl="5" w:tentative="1">
+      <w:start w:val="1"/>
+      <w:numFmt w:val="bullet"/>
+      <w:lvlText w:val=""/>
+      <w:lvlJc w:val="left"/>
+      <w:pPr>
+        <w:tabs>
+          <w:tab w:val="num" w:pos="4320"/>
+        </w:tabs>
+        <w:ind w:left="4320" w:hanging="360"/>
+      </w:pPr>
+      <w:rPr>
+        <w:rFonts w:ascii="Wingdings" w:hAnsi="Wingdings" w:hint="default"/>
+        <w:sz w:val="20"/>
+      </w:rPr>
+    </w:lvl>
+    <w:lvl w:ilvl="6" w:tentative="1">
+      <w:start w:val="1"/>
+      <w:numFmt w:val="bullet"/>
+      <w:lvlText w:val=""/>
+      <w:lvlJc w:val="left"/>
+      <w:pPr>
+        <w:tabs>
+          <w:tab w:val="num" w:pos="5040"/>
+        </w:tabs>
+        <w:ind w:left="5040" w:hanging="360"/>
+      </w:pPr>
+      <w:rPr>
+        <w:rFonts w:ascii="Wingdings" w:hAnsi="Wingdings" w:hint="default"/>
+        <w:sz w:val="20"/>
+      </w:rPr>
+    </w:lvl>
+    <w:lvl w:ilvl="7" w:tentative="1">
+      <w:start w:val="1"/>
+      <w:numFmt w:val="bullet"/>
+      <w:lvlText w:val=""/>
+      <w:lvlJc w:val="left"/>
+      <w:pPr>
+        <w:tabs>
+          <w:tab w:val="num" w:pos="5760"/>
+        </w:tabs>
+        <w:ind w:left="5760" w:hanging="360"/>
+      </w:pPr>
+      <w:rPr>
+        <w:rFonts w:ascii="Wingdings" w:hAnsi="Wingdings" w:hint="default"/>
+        <w:sz w:val="20"/>
+      </w:rPr>
+    </w:lvl>
+    <w:lvl w:ilvl="8" w:tentative="1">
+      <w:start w:val="1"/>
+      <w:numFmt w:val="bullet"/>
+      <w:lvlText w:val=""/>
+      <w:lvlJc w:val="left"/>
+      <w:pPr>
+        <w:tabs>
+          <w:tab w:val="num" w:pos="6480"/>
+        </w:tabs>
+        <w:ind w:left="6480" w:hanging="360"/>
+      </w:pPr>
+      <w:rPr>
+        <w:rFonts w:ascii="Wingdings" w:hAnsi="Wingdings" w:hint="default"/>
+        <w:sz w:val="20"/>
+      </w:rPr>
+    </w:lvl>
+  </w:abstractNum>
+  <w:abstractNum w:abstractNumId="15" w15:restartNumberingAfterBreak="0">
     <w:nsid w:val="6AD663AB"/>
     <w:multiLevelType w:val="multilevel"/>
     <w:tmpl w:val="AD88BEB4"/>
@@ -3678,7 +4676,7 @@
       </w:rPr>
     </w:lvl>
   </w:abstractNum>
-  <w:abstractNum w:abstractNumId="12" w15:restartNumberingAfterBreak="0">
+  <w:abstractNum w:abstractNumId="16" w15:restartNumberingAfterBreak="0">
     <w:nsid w:val="6CE608D5"/>
     <w:multiLevelType w:val="multilevel"/>
     <w:tmpl w:val="F4840D0E"/>
@@ -3827,7 +4825,156 @@
       </w:rPr>
     </w:lvl>
   </w:abstractNum>
-  <w:abstractNum w:abstractNumId="13" w15:restartNumberingAfterBreak="0">
+  <w:abstractNum w:abstractNumId="17" w15:restartNumberingAfterBreak="0">
+    <w:nsid w:val="6D3556FC"/>
+    <w:multiLevelType w:val="multilevel"/>
+    <w:tmpl w:val="94BC5DA6"/>
+    <w:lvl w:ilvl="0">
+      <w:start w:val="1"/>
+      <w:numFmt w:val="bullet"/>
+      <w:lvlText w:val=""/>
+      <w:lvlJc w:val="left"/>
+      <w:pPr>
+        <w:tabs>
+          <w:tab w:val="num" w:pos="720"/>
+        </w:tabs>
+        <w:ind w:left="720" w:hanging="360"/>
+      </w:pPr>
+      <w:rPr>
+        <w:rFonts w:ascii="Symbol" w:hAnsi="Symbol" w:hint="default"/>
+        <w:sz w:val="20"/>
+      </w:rPr>
+    </w:lvl>
+    <w:lvl w:ilvl="1" w:tentative="1">
+      <w:start w:val="1"/>
+      <w:numFmt w:val="bullet"/>
+      <w:lvlText w:val="o"/>
+      <w:lvlJc w:val="left"/>
+      <w:pPr>
+        <w:tabs>
+          <w:tab w:val="num" w:pos="1440"/>
+        </w:tabs>
+        <w:ind w:left="1440" w:hanging="360"/>
+      </w:pPr>
+      <w:rPr>
+        <w:rFonts w:ascii="Courier New" w:hAnsi="Courier New" w:hint="default"/>
+        <w:sz w:val="20"/>
+      </w:rPr>
+    </w:lvl>
+    <w:lvl w:ilvl="2" w:tentative="1">
+      <w:start w:val="1"/>
+      <w:numFmt w:val="bullet"/>
+      <w:lvlText w:val=""/>
+      <w:lvlJc w:val="left"/>
+      <w:pPr>
+        <w:tabs>
+          <w:tab w:val="num" w:pos="2160"/>
+        </w:tabs>
+        <w:ind w:left="2160" w:hanging="360"/>
+      </w:pPr>
+      <w:rPr>
+        <w:rFonts w:ascii="Wingdings" w:hAnsi="Wingdings" w:hint="default"/>
+        <w:sz w:val="20"/>
+      </w:rPr>
+    </w:lvl>
+    <w:lvl w:ilvl="3" w:tentative="1">
+      <w:start w:val="1"/>
+      <w:numFmt w:val="bullet"/>
+      <w:lvlText w:val=""/>
+      <w:lvlJc w:val="left"/>
+      <w:pPr>
+        <w:tabs>
+          <w:tab w:val="num" w:pos="2880"/>
+        </w:tabs>
+        <w:ind w:left="2880" w:hanging="360"/>
+      </w:pPr>
+      <w:rPr>
+        <w:rFonts w:ascii="Wingdings" w:hAnsi="Wingdings" w:hint="default"/>
+        <w:sz w:val="20"/>
+      </w:rPr>
+    </w:lvl>
+    <w:lvl w:ilvl="4" w:tentative="1">
+      <w:start w:val="1"/>
+      <w:numFmt w:val="bullet"/>
+      <w:lvlText w:val=""/>
+      <w:lvlJc w:val="left"/>
+      <w:pPr>
+        <w:tabs>
+          <w:tab w:val="num" w:pos="3600"/>
+        </w:tabs>
+        <w:ind w:left="3600" w:hanging="360"/>
+      </w:pPr>
+      <w:rPr>
+        <w:rFonts w:ascii="Wingdings" w:hAnsi="Wingdings" w:hint="default"/>
+        <w:sz w:val="20"/>
+      </w:rPr>
+    </w:lvl>
+    <w:lvl w:ilvl="5" w:tentative="1">
+      <w:start w:val="1"/>
+      <w:numFmt w:val="bullet"/>
+      <w:lvlText w:val=""/>
+      <w:lvlJc w:val="left"/>
+      <w:pPr>
+        <w:tabs>
+          <w:tab w:val="num" w:pos="4320"/>
+        </w:tabs>
+        <w:ind w:left="4320" w:hanging="360"/>
+      </w:pPr>
+      <w:rPr>
+        <w:rFonts w:ascii="Wingdings" w:hAnsi="Wingdings" w:hint="default"/>
+        <w:sz w:val="20"/>
+      </w:rPr>
+    </w:lvl>
+    <w:lvl w:ilvl="6" w:tentative="1">
+      <w:start w:val="1"/>
+      <w:numFmt w:val="bullet"/>
+      <w:lvlText w:val=""/>
+      <w:lvlJc w:val="left"/>
+      <w:pPr>
+        <w:tabs>
+          <w:tab w:val="num" w:pos="5040"/>
+        </w:tabs>
+        <w:ind w:left="5040" w:hanging="360"/>
+      </w:pPr>
+      <w:rPr>
+        <w:rFonts w:ascii="Wingdings" w:hAnsi="Wingdings" w:hint="default"/>
+        <w:sz w:val="20"/>
+      </w:rPr>
+    </w:lvl>
+    <w:lvl w:ilvl="7" w:tentative="1">
+      <w:start w:val="1"/>
+      <w:numFmt w:val="bullet"/>
+      <w:lvlText w:val=""/>
+      <w:lvlJc w:val="left"/>
+      <w:pPr>
+        <w:tabs>
+          <w:tab w:val="num" w:pos="5760"/>
+        </w:tabs>
+        <w:ind w:left="5760" w:hanging="360"/>
+      </w:pPr>
+      <w:rPr>
+        <w:rFonts w:ascii="Wingdings" w:hAnsi="Wingdings" w:hint="default"/>
+        <w:sz w:val="20"/>
+      </w:rPr>
+    </w:lvl>
+    <w:lvl w:ilvl="8" w:tentative="1">
+      <w:start w:val="1"/>
+      <w:numFmt w:val="bullet"/>
+      <w:lvlText w:val=""/>
+      <w:lvlJc w:val="left"/>
+      <w:pPr>
+        <w:tabs>
+          <w:tab w:val="num" w:pos="6480"/>
+        </w:tabs>
+        <w:ind w:left="6480" w:hanging="360"/>
+      </w:pPr>
+      <w:rPr>
+        <w:rFonts w:ascii="Wingdings" w:hAnsi="Wingdings" w:hint="default"/>
+        <w:sz w:val="20"/>
+      </w:rPr>
+    </w:lvl>
+  </w:abstractNum>
+  <w:abstractNum w:abstractNumId="18" w15:restartNumberingAfterBreak="0">
     <w:nsid w:val="6F130A8A"/>
     <w:multiLevelType w:val="multilevel"/>
     <w:tmpl w:val="1E1A245C"/>
@@ -3944,7 +5091,156 @@
       </w:pPr>
     </w:lvl>
   </w:abstractNum>
-  <w:abstractNum w:abstractNumId="14" w15:restartNumberingAfterBreak="0">
+  <w:abstractNum w:abstractNumId="19" w15:restartNumberingAfterBreak="0">
+    <w:nsid w:val="769759D5"/>
+    <w:multiLevelType w:val="multilevel"/>
+    <w:tmpl w:val="34086A76"/>
+    <w:lvl w:ilvl="0">
+      <w:start w:val="1"/>
+      <w:numFmt w:val="bullet"/>
+      <w:lvlText w:val=""/>
+      <w:lvlJc w:val="left"/>
+      <w:pPr>
+        <w:tabs>
+          <w:tab w:val="num" w:pos="720"/>
+        </w:tabs>
+        <w:ind w:left="720" w:hanging="360"/>
+      </w:pPr>
+      <w:rPr>
+        <w:rFonts w:ascii="Symbol" w:hAnsi="Symbol" w:hint="default"/>
+        <w:sz w:val="20"/>
+      </w:rPr>
+    </w:lvl>
+    <w:lvl w:ilvl="1" w:tentative="1">
+      <w:start w:val="1"/>
+      <w:numFmt w:val="bullet"/>
+      <w:lvlText w:val="o"/>
+      <w:lvlJc w:val="left"/>
+      <w:pPr>
+        <w:tabs>
+          <w:tab w:val="num" w:pos="1440"/>
+        </w:tabs>
+        <w:ind w:left="1440" w:hanging="360"/>
+      </w:pPr>
+      <w:rPr>
+        <w:rFonts w:ascii="Courier New" w:hAnsi="Courier New" w:hint="default"/>
+        <w:sz w:val="20"/>
+      </w:rPr>
+    </w:lvl>
+    <w:lvl w:ilvl="2" w:tentative="1">
+      <w:start w:val="1"/>
+      <w:numFmt w:val="bullet"/>
+      <w:lvlText w:val=""/>
+      <w:lvlJc w:val="left"/>
+      <w:pPr>
+        <w:tabs>
+          <w:tab w:val="num" w:pos="2160"/>
+        </w:tabs>
+        <w:ind w:left="2160" w:hanging="360"/>
+      </w:pPr>
+      <w:rPr>
+        <w:rFonts w:ascii="Wingdings" w:hAnsi="Wingdings" w:hint="default"/>
+        <w:sz w:val="20"/>
+      </w:rPr>
+    </w:lvl>
+    <w:lvl w:ilvl="3" w:tentative="1">
+      <w:start w:val="1"/>
+      <w:numFmt w:val="bullet"/>
+      <w:lvlText w:val=""/>
+      <w:lvlJc w:val="left"/>
+      <w:pPr>
+        <w:tabs>
+          <w:tab w:val="num" w:pos="2880"/>
+        </w:tabs>
+        <w:ind w:left="2880" w:hanging="360"/>
+      </w:pPr>
+      <w:rPr>
+        <w:rFonts w:ascii="Wingdings" w:hAnsi="Wingdings" w:hint="default"/>
+        <w:sz w:val="20"/>
+      </w:rPr>
+    </w:lvl>
+    <w:lvl w:ilvl="4" w:tentative="1">
+      <w:start w:val="1"/>
+      <w:numFmt w:val="bullet"/>
+      <w:lvlText w:val=""/>
+      <w:lvlJc w:val="left"/>
+      <w:pPr>
+        <w:tabs>
+          <w:tab w:val="num" w:pos="3600"/>
+        </w:tabs>
+        <w:ind w:left="3600" w:hanging="360"/>
+      </w:pPr>
+      <w:rPr>
+        <w:rFonts w:ascii="Wingdings" w:hAnsi="Wingdings" w:hint="default"/>
+        <w:sz w:val="20"/>
+      </w:rPr>
+    </w:lvl>
+    <w:lvl w:ilvl="5" w:tentative="1">
+      <w:start w:val="1"/>
+      <w:numFmt w:val="bullet"/>
+      <w:lvlText w:val=""/>
+      <w:lvlJc w:val="left"/>
+      <w:pPr>
+        <w:tabs>
+          <w:tab w:val="num" w:pos="4320"/>
+        </w:tabs>
+        <w:ind w:left="4320" w:hanging="360"/>
+      </w:pPr>
+      <w:rPr>
+        <w:rFonts w:ascii="Wingdings" w:hAnsi="Wingdings" w:hint="default"/>
+        <w:sz w:val="20"/>
+      </w:rPr>
+    </w:lvl>
+    <w:lvl w:ilvl="6" w:tentative="1">
+      <w:start w:val="1"/>
+      <w:numFmt w:val="bullet"/>
+      <w:lvlText w:val=""/>
+      <w:lvlJc w:val="left"/>
+      <w:pPr>
+        <w:tabs>
+          <w:tab w:val="num" w:pos="5040"/>
+        </w:tabs>
+        <w:ind w:left="5040" w:hanging="360"/>
+      </w:pPr>
+      <w:rPr>
+        <w:rFonts w:ascii="Wingdings" w:hAnsi="Wingdings" w:hint="default"/>
+        <w:sz w:val="20"/>
+      </w:rPr>
+    </w:lvl>
+    <w:lvl w:ilvl="7" w:tentative="1">
+      <w:start w:val="1"/>
+      <w:numFmt w:val="bullet"/>
+      <w:lvlText w:val=""/>
+      <w:lvlJc w:val="left"/>
+      <w:pPr>
+        <w:tabs>
+          <w:tab w:val="num" w:pos="5760"/>
+        </w:tabs>
+        <w:ind w:left="5760" w:hanging="360"/>
+      </w:pPr>
+      <w:rPr>
+        <w:rFonts w:ascii="Wingdings" w:hAnsi="Wingdings" w:hint="default"/>
+        <w:sz w:val="20"/>
+      </w:rPr>
+    </w:lvl>
+    <w:lvl w:ilvl="8" w:tentative="1">
+      <w:start w:val="1"/>
+      <w:numFmt w:val="bullet"/>
+      <w:lvlText w:val=""/>
+      <w:lvlJc w:val="left"/>
+      <w:pPr>
+        <w:tabs>
+          <w:tab w:val="num" w:pos="6480"/>
+        </w:tabs>
+        <w:ind w:left="6480" w:hanging="360"/>
+      </w:pPr>
+      <w:rPr>
+        <w:rFonts w:ascii="Wingdings" w:hAnsi="Wingdings" w:hint="default"/>
+        <w:sz w:val="20"/>
+      </w:rPr>
+    </w:lvl>
+  </w:abstractNum>
+  <w:abstractNum w:abstractNumId="20" w15:restartNumberingAfterBreak="0">
     <w:nsid w:val="76F72C06"/>
     <w:multiLevelType w:val="multilevel"/>
     <w:tmpl w:val="51BAA62A"/>
@@ -4094,49 +5390,67 @@
     </w:lvl>
   </w:abstractNum>
   <w:num w:numId="1" w16cid:durableId="474568557">
-    <w:abstractNumId w:val="1"/>
+    <w:abstractNumId w:val="2"/>
   </w:num>
   <w:num w:numId="2" w16cid:durableId="1950043380">
-    <w:abstractNumId w:val="7"/>
+    <w:abstractNumId w:val="9"/>
   </w:num>
   <w:num w:numId="3" w16cid:durableId="1561818055">
-    <w:abstractNumId w:val="11"/>
+    <w:abstractNumId w:val="15"/>
   </w:num>
   <w:num w:numId="4" w16cid:durableId="201215264">
-    <w:abstractNumId w:val="14"/>
+    <w:abstractNumId w:val="20"/>
   </w:num>
   <w:num w:numId="5" w16cid:durableId="300111982">
-    <w:abstractNumId w:val="2"/>
+    <w:abstractNumId w:val="3"/>
   </w:num>
   <w:num w:numId="6" w16cid:durableId="1608653215">
-    <w:abstractNumId w:val="8"/>
+    <w:abstractNumId w:val="10"/>
   </w:num>
   <w:num w:numId="7" w16cid:durableId="1231190038">
-    <w:abstractNumId w:val="4"/>
+    <w:abstractNumId w:val="5"/>
   </w:num>
   <w:num w:numId="8" w16cid:durableId="1422098349">
-    <w:abstractNumId w:val="5"/>
+    <w:abstractNumId w:val="6"/>
   </w:num>
   <w:num w:numId="9" w16cid:durableId="1128474904">
     <w:abstractNumId w:val="0"/>
   </w:num>
   <w:num w:numId="10" w16cid:durableId="9338094">
-    <w:abstractNumId w:val="6"/>
+    <w:abstractNumId w:val="7"/>
   </w:num>
   <w:num w:numId="11" w16cid:durableId="1021735465">
-    <w:abstractNumId w:val="3"/>
+    <w:abstractNumId w:val="4"/>
   </w:num>
   <w:num w:numId="12" w16cid:durableId="320934881">
+    <w:abstractNumId w:val="16"/>
+  </w:num>
+  <w:num w:numId="13" w16cid:durableId="1731999517">
+    <w:abstractNumId w:val="11"/>
+  </w:num>
+  <w:num w:numId="14" w16cid:durableId="42020582">
+    <w:abstractNumId w:val="13"/>
+  </w:num>
+  <w:num w:numId="15" w16cid:durableId="318727860">
+    <w:abstractNumId w:val="18"/>
+  </w:num>
+  <w:num w:numId="16" w16cid:durableId="781148702">
+    <w:abstractNumId w:val="8"/>
+  </w:num>
+  <w:num w:numId="17" w16cid:durableId="1541553802">
+    <w:abstractNumId w:val="19"/>
+  </w:num>
+  <w:num w:numId="18" w16cid:durableId="1360660686">
+    <w:abstractNumId w:val="14"/>
+  </w:num>
+  <w:num w:numId="19" w16cid:durableId="2120374059">
+    <w:abstractNumId w:val="17"/>
+  </w:num>
+  <w:num w:numId="20" w16cid:durableId="19936779">
     <w:abstractNumId w:val="12"/>
   </w:num>
-  <w:num w:numId="13" w16cid:durableId="1731999517">
-    <w:abstractNumId w:val="9"/>
-  </w:num>
-  <w:num w:numId="14" w16cid:durableId="42020582">
-    <w:abstractNumId w:val="10"/>
-  </w:num>
-  <w:num w:numId="15" w16cid:durableId="318727860">
-    <w:abstractNumId w:val="13"/>
+  <w:num w:numId="21" w16cid:durableId="787049335">
+    <w:abstractNumId w:val="1"/>
   </w:num>
 </w:numbering>
 </file>

</xml_diff>